<commit_message>
updating with nested readme files
</commit_message>
<xml_diff>
--- a/labs/end-to-end-it-lifecycle-management/docs/AWS Service Catalog_Connector for ServiceNow v2.0.2 Install-Doc _ v2.0.docx
+++ b/labs/end-to-end-it-lifecycle-management/docs/AWS Service Catalog_Connector for ServiceNow v2.0.2 Install-Doc _ v2.0.docx
@@ -10088,18 +10088,7 @@
           <w:bCs/>
           <w:color w:val="444444"/>
         </w:rPr>
-        <w:t>System Administrato</w:t>
-      </w:r>
-      <w:bookmarkStart w:id="0" w:name="_GoBack"/>
-      <w:bookmarkEnd w:id="0"/>
-      <w:r>
-        <w:rPr>
-          <w:rFonts w:asciiTheme="minorHAnsi" w:hAnsiTheme="minorHAnsi" w:cstheme="minorHAnsi"/>
-          <w:b/>
-          <w:bCs/>
-          <w:color w:val="444444"/>
-        </w:rPr>
-        <w:t>r (admin)</w:t>
+        <w:t>System Administrator (admin)</w:t>
       </w:r>
       <w:r>
         <w:rPr>
@@ -10313,7 +10302,23 @@
           <w:rFonts w:asciiTheme="minorHAnsi" w:hAnsiTheme="minorHAnsi" w:cstheme="minorHAnsi"/>
           <w:color w:val="444444"/>
         </w:rPr>
-        <w:t>Log in as the system administrator.</w:t>
+        <w:t>Log in as the system administrator</w:t>
+      </w:r>
+      <w:r>
+        <w:rPr>
+          <w:rFonts w:asciiTheme="minorHAnsi" w:hAnsiTheme="minorHAnsi" w:cstheme="minorHAnsi"/>
+          <w:color w:val="444444"/>
+        </w:rPr>
+        <w:t xml:space="preserve"> in ServiceNow</w:t>
+      </w:r>
+      <w:bookmarkStart w:id="0" w:name="_GoBack"/>
+      <w:bookmarkEnd w:id="0"/>
+      <w:r>
+        <w:rPr>
+          <w:rFonts w:asciiTheme="minorHAnsi" w:hAnsiTheme="minorHAnsi" w:cstheme="minorHAnsi"/>
+          <w:color w:val="444444"/>
+        </w:rPr>
+        <w:t>.</w:t>
       </w:r>
       <w:r>
         <w:rPr>
@@ -24274,7 +24279,7 @@
 </file>
 
 <file path=customXml/itemProps1.xml><?xml version="1.0" encoding="utf-8"?>
-<ds:datastoreItem xmlns:ds="http://schemas.openxmlformats.org/officeDocument/2006/customXml" ds:itemID="{CD75B48A-53C3-2B4E-A1F2-3E64BB822804}">
+<ds:datastoreItem xmlns:ds="http://schemas.openxmlformats.org/officeDocument/2006/customXml" ds:itemID="{E7F65AFF-3C66-4046-8A79-0267B335836A}">
   <ds:schemaRefs>
     <ds:schemaRef ds:uri="http://schemas.openxmlformats.org/officeDocument/2006/bibliography"/>
   </ds:schemaRefs>

</xml_diff>